<commit_message>
Updates for Fall 2021
</commit_message>
<xml_diff>
--- a/Admin/AGGP225_Fall_2020.docx
+++ b/Admin/AGGP225_Fall_2020.docx
@@ -783,487 +783,490 @@
         </w:rPr>
         <w:tab/>
       </w:r>
-      <w:hyperlink r:id="rId9" w:history="1">
-        <w:r>
-          <w:rPr>
-            <w:rStyle w:val="Hyperlink"/>
-            <w:rFonts w:ascii="Arial" w:hAnsi="Arial" w:cs="Arial"/>
-          </w:rPr>
-          <w:t>danalemay41@gmail.com</w:t>
-        </w:r>
-      </w:hyperlink>
-      <w:r>
-        <w:rPr>
-          <w:rFonts w:ascii="Arial" w:hAnsi="Arial" w:cs="Arial"/>
-          <w:b w:val="0"/>
-        </w:rPr>
-        <w:t xml:space="preserve"> </w:t>
-      </w:r>
-    </w:p>
-    <w:p>
-      <w:pPr>
-        <w:jc w:val="both"/>
-        <w:rPr>
-          <w:rFonts w:ascii="Arial" w:hAnsi="Arial" w:cs="Arial"/>
-        </w:rPr>
-      </w:pPr>
-    </w:p>
-    <w:p>
-      <w:pPr>
-        <w:jc w:val="both"/>
-        <w:rPr>
-          <w:rFonts w:ascii="Arial" w:hAnsi="Arial" w:cs="Arial"/>
-          <w:b/>
-          <w:u w:val="single"/>
-        </w:rPr>
-      </w:pPr>
-      <w:r>
-        <w:rPr>
-          <w:rFonts w:ascii="Arial" w:hAnsi="Arial" w:cs="Arial"/>
-          <w:b/>
-          <w:u w:val="single"/>
-        </w:rPr>
-        <w:t>Instructor Availability:</w:t>
-      </w:r>
-    </w:p>
-    <w:p>
-      <w:pPr>
-        <w:jc w:val="both"/>
-        <w:rPr>
-          <w:rFonts w:ascii="Arial" w:hAnsi="Arial" w:cs="Arial"/>
-          <w:b/>
-        </w:rPr>
-      </w:pPr>
-    </w:p>
-    <w:p>
-      <w:pPr>
-        <w:ind w:left="720"/>
-        <w:jc w:val="both"/>
-        <w:rPr>
-          <w:rFonts w:ascii="Arial" w:hAnsi="Arial" w:cs="Arial"/>
-          <w:b/>
-        </w:rPr>
-      </w:pPr>
-      <w:r>
-        <w:rPr>
-          <w:rFonts w:ascii="Arial" w:hAnsi="Arial" w:cs="Arial"/>
-        </w:rPr>
-        <w:t xml:space="preserve">Dana </w:t>
-      </w:r>
-      <w:r>
-        <w:rPr>
-          <w:rFonts w:ascii="Arial" w:hAnsi="Arial" w:cs="Arial"/>
-          <w:szCs w:val="22"/>
-        </w:rPr>
-        <w:t>is also available to meet by appointment</w:t>
-      </w:r>
-      <w:r>
-        <w:rPr>
-          <w:rFonts w:ascii="Arial" w:hAnsi="Arial" w:cs="Arial"/>
-          <w:szCs w:val="22"/>
-        </w:rPr>
-        <w:t>; Monday-Friday after 5pm</w:t>
-      </w:r>
-      <w:r>
-        <w:rPr>
-          <w:rFonts w:ascii="Arial" w:hAnsi="Arial" w:cs="Arial"/>
-          <w:szCs w:val="22"/>
-        </w:rPr>
-        <w:t>.</w:t>
-      </w:r>
-    </w:p>
-    <w:p>
-      <w:pPr>
-        <w:ind w:left="720"/>
-        <w:jc w:val="both"/>
-        <w:rPr>
-          <w:rFonts w:ascii="Arial" w:hAnsi="Arial" w:cs="Arial"/>
-          <w:szCs w:val="22"/>
-        </w:rPr>
-      </w:pPr>
-    </w:p>
-    <w:p>
-      <w:pPr>
-        <w:jc w:val="both"/>
-        <w:rPr>
-          <w:rFonts w:ascii="Arial" w:hAnsi="Arial" w:cs="Arial"/>
-          <w:b/>
-          <w:szCs w:val="22"/>
-          <w:u w:val="single"/>
-        </w:rPr>
-      </w:pPr>
-    </w:p>
-    <w:p>
-      <w:pPr>
-        <w:jc w:val="both"/>
-        <w:rPr>
-          <w:rFonts w:ascii="Arial" w:hAnsi="Arial" w:cs="Arial"/>
-          <w:szCs w:val="22"/>
-        </w:rPr>
-      </w:pPr>
-      <w:r>
-        <w:rPr>
-          <w:rFonts w:ascii="Arial" w:hAnsi="Arial" w:cs="Arial"/>
-          <w:b/>
-          <w:szCs w:val="22"/>
-          <w:u w:val="single"/>
-        </w:rPr>
-        <w:t>Required Text</w:t>
-      </w:r>
-      <w:r>
-        <w:rPr>
-          <w:rFonts w:ascii="Arial" w:hAnsi="Arial" w:cs="Arial"/>
-          <w:b/>
-          <w:szCs w:val="22"/>
-          <w:u w:val="single"/>
-        </w:rPr>
-        <w:t>(</w:t>
-      </w:r>
-      <w:r>
-        <w:rPr>
-          <w:rFonts w:ascii="Arial" w:hAnsi="Arial" w:cs="Arial"/>
-          <w:b/>
-          <w:szCs w:val="22"/>
-          <w:u w:val="single"/>
-        </w:rPr>
-        <w:t>s</w:t>
-      </w:r>
-      <w:r>
-        <w:rPr>
-          <w:rFonts w:ascii="Arial" w:hAnsi="Arial" w:cs="Arial"/>
-          <w:b/>
-          <w:szCs w:val="22"/>
-          <w:u w:val="single"/>
-        </w:rPr>
-        <w:t>)</w:t>
-      </w:r>
-      <w:r>
-        <w:rPr>
-          <w:rFonts w:ascii="Arial" w:hAnsi="Arial" w:cs="Arial"/>
-          <w:b/>
-          <w:szCs w:val="22"/>
-          <w:u w:val="single"/>
-        </w:rPr>
-        <w:t xml:space="preserve"> and Material</w:t>
-      </w:r>
-      <w:r>
-        <w:rPr>
-          <w:rFonts w:ascii="Arial" w:hAnsi="Arial" w:cs="Arial"/>
-          <w:b/>
-          <w:szCs w:val="22"/>
-          <w:u w:val="single"/>
-        </w:rPr>
-        <w:t>(</w:t>
-      </w:r>
-      <w:r>
-        <w:rPr>
-          <w:rFonts w:ascii="Arial" w:hAnsi="Arial" w:cs="Arial"/>
-          <w:b/>
-          <w:szCs w:val="22"/>
-          <w:u w:val="single"/>
-        </w:rPr>
-        <w:t>s</w:t>
-      </w:r>
-      <w:r>
-        <w:rPr>
-          <w:rFonts w:ascii="Arial" w:hAnsi="Arial" w:cs="Arial"/>
-          <w:b/>
-          <w:szCs w:val="22"/>
-          <w:u w:val="single"/>
-        </w:rPr>
-        <w:t>)</w:t>
-      </w:r>
-      <w:r>
-        <w:rPr>
-          <w:rFonts w:ascii="Arial" w:hAnsi="Arial" w:cs="Arial"/>
-          <w:szCs w:val="22"/>
-          <w:u w:val="single"/>
-        </w:rPr>
-        <w:t>:</w:t>
-      </w:r>
-      <w:r>
-        <w:rPr>
-          <w:rFonts w:ascii="Arial" w:hAnsi="Arial" w:cs="Arial"/>
-          <w:szCs w:val="22"/>
-        </w:rPr>
-        <w:t xml:space="preserve"> </w:t>
-      </w:r>
-    </w:p>
-    <w:p>
-      <w:pPr>
-        <w:pStyle w:val="Subtitle"/>
-        <w:rPr>
-          <w:rFonts w:ascii="Arial" w:hAnsi="Arial" w:cs="Arial"/>
-          <w:b w:val="0"/>
-        </w:rPr>
-      </w:pPr>
-      <w:r>
-        <w:rPr>
-          <w:rFonts w:ascii="Arial" w:hAnsi="Arial" w:cs="Arial"/>
-          <w:b w:val="0"/>
-        </w:rPr>
-        <w:t>Software:</w:t>
-      </w:r>
-    </w:p>
-    <w:p>
-      <w:pPr>
-        <w:pStyle w:val="Subtitle"/>
-        <w:rPr>
-          <w:rFonts w:ascii="Arial" w:hAnsi="Arial" w:cs="Arial"/>
-          <w:b w:val="0"/>
-        </w:rPr>
-      </w:pPr>
-      <w:r>
-        <w:rPr>
-          <w:rFonts w:ascii="Arial" w:hAnsi="Arial" w:cs="Arial"/>
-          <w:b w:val="0"/>
-        </w:rPr>
-        <w:tab/>
-        <w:t>Unity 20</w:t>
-      </w:r>
-      <w:r>
-        <w:rPr>
-          <w:rFonts w:ascii="Arial" w:hAnsi="Arial" w:cs="Arial"/>
-          <w:b w:val="0"/>
-        </w:rPr>
-        <w:t>20</w:t>
-      </w:r>
-      <w:r>
-        <w:rPr>
-          <w:rFonts w:ascii="Arial" w:hAnsi="Arial" w:cs="Arial"/>
-          <w:b w:val="0"/>
-        </w:rPr>
-        <w:t>.</w:t>
-      </w:r>
-      <w:r>
-        <w:rPr>
-          <w:rFonts w:ascii="Arial" w:hAnsi="Arial" w:cs="Arial"/>
-          <w:b w:val="0"/>
-        </w:rPr>
-        <w:t>3</w:t>
-      </w:r>
-      <w:r>
-        <w:rPr>
-          <w:rFonts w:ascii="Arial" w:hAnsi="Arial" w:cs="Arial"/>
-          <w:b w:val="0"/>
-        </w:rPr>
-        <w:t xml:space="preserve"> LTS</w:t>
-      </w:r>
-    </w:p>
-    <w:p>
-      <w:pPr>
-        <w:pStyle w:val="Subtitle"/>
-        <w:rPr>
-          <w:rFonts w:ascii="Arial" w:hAnsi="Arial" w:cs="Arial"/>
-          <w:b w:val="0"/>
-        </w:rPr>
-      </w:pPr>
-      <w:r>
-        <w:rPr>
-          <w:rFonts w:ascii="Arial" w:hAnsi="Arial" w:cs="Arial"/>
-          <w:b w:val="0"/>
-        </w:rPr>
-        <w:tab/>
-        <w:t xml:space="preserve">Photon Unity Networking 2 (Free from Asset Store) </w:t>
-      </w:r>
-    </w:p>
-    <w:p>
-      <w:pPr>
-        <w:pStyle w:val="Subtitle"/>
-        <w:rPr>
-          <w:rFonts w:ascii="Arial" w:hAnsi="Arial" w:cs="Arial"/>
-          <w:b w:val="0"/>
-        </w:rPr>
-      </w:pPr>
-    </w:p>
-    <w:p>
-      <w:pPr>
-        <w:pStyle w:val="Subtitle"/>
-        <w:rPr>
-          <w:rFonts w:ascii="Arial" w:hAnsi="Arial" w:cs="Arial"/>
-          <w:b w:val="0"/>
-        </w:rPr>
-      </w:pPr>
-      <w:r>
-        <w:rPr>
-          <w:rFonts w:ascii="Arial" w:hAnsi="Arial" w:cs="Arial"/>
-          <w:b w:val="0"/>
-        </w:rPr>
-        <w:t xml:space="preserve">Textbook: </w:t>
-      </w:r>
-    </w:p>
-    <w:p>
-      <w:pPr>
-        <w:pStyle w:val="Subtitle"/>
-        <w:rPr>
-          <w:rFonts w:ascii="Arial" w:hAnsi="Arial" w:cs="Arial"/>
-          <w:b w:val="0"/>
-        </w:rPr>
-      </w:pPr>
-      <w:r>
-        <w:rPr>
-          <w:rFonts w:ascii="Arial" w:hAnsi="Arial" w:cs="Arial"/>
-          <w:b w:val="0"/>
-        </w:rPr>
-        <w:tab/>
-        <w:t>Game Programming Patter</w:t>
-      </w:r>
-      <w:r>
-        <w:rPr>
-          <w:rFonts w:ascii="Arial" w:hAnsi="Arial" w:cs="Arial"/>
-          <w:b w:val="0"/>
-        </w:rPr>
-        <w:t>n</w:t>
-      </w:r>
-      <w:r>
-        <w:rPr>
-          <w:rFonts w:ascii="Arial" w:hAnsi="Arial" w:cs="Arial"/>
-          <w:b w:val="0"/>
-        </w:rPr>
-        <w:t>s</w:t>
-      </w:r>
-      <w:r>
-        <w:rPr>
-          <w:rFonts w:ascii="Arial" w:hAnsi="Arial" w:cs="Arial"/>
-          <w:b w:val="0"/>
-        </w:rPr>
-        <w:tab/>
-      </w:r>
-    </w:p>
-    <w:p>
-      <w:pPr>
-        <w:pStyle w:val="Subtitle"/>
-        <w:rPr>
-          <w:rFonts w:ascii="Arial" w:hAnsi="Arial" w:cs="Arial"/>
-          <w:b w:val="0"/>
-        </w:rPr>
-      </w:pPr>
-    </w:p>
-    <w:p>
-      <w:pPr>
-        <w:pStyle w:val="Subtitle"/>
-        <w:rPr>
-          <w:rFonts w:ascii="Arial" w:hAnsi="Arial" w:cs="Arial"/>
-        </w:rPr>
-      </w:pPr>
-      <w:r>
-        <w:rPr>
-          <w:rFonts w:ascii="Arial" w:hAnsi="Arial" w:cs="Arial"/>
-          <w:u w:val="single"/>
-        </w:rPr>
-        <w:t xml:space="preserve">Supplemental </w:t>
-      </w:r>
-      <w:r>
-        <w:rPr>
-          <w:rFonts w:ascii="Arial" w:hAnsi="Arial" w:cs="Arial"/>
-          <w:u w:val="single"/>
-        </w:rPr>
-        <w:t>Text(s)</w:t>
-      </w:r>
-      <w:r>
-        <w:rPr>
-          <w:rFonts w:ascii="Arial" w:hAnsi="Arial" w:cs="Arial"/>
-          <w:u w:val="single"/>
-        </w:rPr>
-        <w:t xml:space="preserve"> </w:t>
-      </w:r>
-      <w:r>
-        <w:rPr>
-          <w:rFonts w:ascii="Arial" w:hAnsi="Arial" w:cs="Arial"/>
-          <w:u w:val="single"/>
-        </w:rPr>
-        <w:t>and</w:t>
-      </w:r>
-      <w:r>
-        <w:rPr>
-          <w:rFonts w:ascii="Arial" w:hAnsi="Arial" w:cs="Arial"/>
-          <w:u w:val="single"/>
-        </w:rPr>
-        <w:t xml:space="preserve"> Material</w:t>
-      </w:r>
-      <w:r>
-        <w:rPr>
-          <w:rFonts w:ascii="Arial" w:hAnsi="Arial" w:cs="Arial"/>
-          <w:u w:val="single"/>
-        </w:rPr>
-        <w:t>(</w:t>
-      </w:r>
-      <w:r>
-        <w:rPr>
-          <w:rFonts w:ascii="Arial" w:hAnsi="Arial" w:cs="Arial"/>
-          <w:u w:val="single"/>
-        </w:rPr>
-        <w:t>s</w:t>
-      </w:r>
-      <w:r>
-        <w:rPr>
-          <w:rFonts w:ascii="Arial" w:hAnsi="Arial" w:cs="Arial"/>
-          <w:u w:val="single"/>
-        </w:rPr>
-        <w:t>)</w:t>
-      </w:r>
-      <w:r>
-        <w:rPr>
-          <w:rFonts w:ascii="Arial" w:hAnsi="Arial" w:cs="Arial"/>
-          <w:u w:val="single"/>
-        </w:rPr>
-        <w:t>:</w:t>
-      </w:r>
-      <w:r>
-        <w:rPr>
-          <w:rFonts w:ascii="Arial" w:hAnsi="Arial" w:cs="Arial"/>
-        </w:rPr>
-        <w:t xml:space="preserve">  </w:t>
-      </w:r>
-    </w:p>
-    <w:p>
-      <w:pPr>
-        <w:pStyle w:val="Subtitle"/>
-        <w:rPr>
-          <w:rFonts w:ascii="Arial" w:hAnsi="Arial" w:cs="Arial"/>
-          <w:b w:val="0"/>
-        </w:rPr>
-      </w:pPr>
-      <w:r>
-        <w:rPr>
-          <w:rFonts w:ascii="Arial" w:hAnsi="Arial" w:cs="Arial"/>
-          <w:b w:val="0"/>
-        </w:rPr>
-        <w:tab/>
-      </w:r>
-    </w:p>
-    <w:p>
-      <w:pPr>
-        <w:pStyle w:val="Subtitle"/>
-        <w:rPr>
-          <w:rFonts w:ascii="Arial" w:hAnsi="Arial" w:cs="Arial"/>
-          <w:b w:val="0"/>
-        </w:rPr>
-      </w:pPr>
-      <w:r>
-        <w:rPr>
-          <w:rFonts w:ascii="Arial" w:hAnsi="Arial" w:cs="Arial"/>
-          <w:b w:val="0"/>
-        </w:rPr>
-        <w:tab/>
-        <w:t xml:space="preserve">Unity Asset: </w:t>
-      </w:r>
-      <w:hyperlink r:id="rId10" w:history="1">
+      <w:hyperlink r:id="rId9" w:tgtFrame="_blank" w:history="1">
         <w:r>
           <w:rPr>
             <w:rStyle w:val="Hyperlink"/>
             <w:rFonts w:ascii="Arial" w:hAnsi="Arial" w:cs="Arial"/>
             <w:b w:val="0"/>
+            <w:bCs/>
+            <w:color w:val="1155CC"/>
+            <w:shd w:val="clear" w:color="auto" w:fill="FFFFFF"/>
           </w:rPr>
-          <w:t>https://assetstore.unity.com/packages/tools/network/photon-unity-networking-classic-free-1786</w:t>
+          <w:t>dnlemay@ccsnh.edu</w:t>
         </w:r>
       </w:hyperlink>
-      <w:r>
-        <w:rPr>
-          <w:rFonts w:ascii="Arial" w:hAnsi="Arial" w:cs="Arial"/>
-          <w:b w:val="0"/>
+    </w:p>
+    <w:p>
+      <w:pPr>
+        <w:jc w:val="both"/>
+        <w:rPr>
+          <w:rFonts w:ascii="Arial" w:hAnsi="Arial" w:cs="Arial"/>
+        </w:rPr>
+      </w:pPr>
+    </w:p>
+    <w:p>
+      <w:pPr>
+        <w:jc w:val="both"/>
+        <w:rPr>
+          <w:rFonts w:ascii="Arial" w:hAnsi="Arial" w:cs="Arial"/>
+          <w:b/>
+          <w:u w:val="single"/>
+        </w:rPr>
+      </w:pPr>
+      <w:r>
+        <w:rPr>
+          <w:rFonts w:ascii="Arial" w:hAnsi="Arial" w:cs="Arial"/>
+          <w:b/>
+          <w:u w:val="single"/>
+        </w:rPr>
+        <w:t>Instructor Availability:</w:t>
+      </w:r>
+    </w:p>
+    <w:p>
+      <w:pPr>
+        <w:jc w:val="both"/>
+        <w:rPr>
+          <w:rFonts w:ascii="Arial" w:hAnsi="Arial" w:cs="Arial"/>
+          <w:b/>
+        </w:rPr>
+      </w:pPr>
+    </w:p>
+    <w:p>
+      <w:pPr>
+        <w:ind w:left="720"/>
+        <w:jc w:val="both"/>
+        <w:rPr>
+          <w:rFonts w:ascii="Arial" w:hAnsi="Arial" w:cs="Arial"/>
+          <w:b/>
+        </w:rPr>
+      </w:pPr>
+      <w:r>
+        <w:rPr>
+          <w:rFonts w:ascii="Arial" w:hAnsi="Arial" w:cs="Arial"/>
+        </w:rPr>
+        <w:t xml:space="preserve">Dana </w:t>
+      </w:r>
+      <w:r>
+        <w:rPr>
+          <w:rFonts w:ascii="Arial" w:hAnsi="Arial" w:cs="Arial"/>
+          <w:szCs w:val="22"/>
+        </w:rPr>
+        <w:t>is also available to meet by appointment</w:t>
+      </w:r>
+      <w:r>
+        <w:rPr>
+          <w:rFonts w:ascii="Arial" w:hAnsi="Arial" w:cs="Arial"/>
+          <w:szCs w:val="22"/>
+        </w:rPr>
+        <w:t>; Monday-Friday after 5pm</w:t>
+      </w:r>
+      <w:r>
+        <w:rPr>
+          <w:rFonts w:ascii="Arial" w:hAnsi="Arial" w:cs="Arial"/>
+          <w:szCs w:val="22"/>
+        </w:rPr>
+        <w:t>.</w:t>
+      </w:r>
+    </w:p>
+    <w:p>
+      <w:pPr>
+        <w:ind w:left="720"/>
+        <w:jc w:val="both"/>
+        <w:rPr>
+          <w:rFonts w:ascii="Arial" w:hAnsi="Arial" w:cs="Arial"/>
+          <w:szCs w:val="22"/>
+        </w:rPr>
+      </w:pPr>
+    </w:p>
+    <w:p>
+      <w:pPr>
+        <w:jc w:val="both"/>
+        <w:rPr>
+          <w:rFonts w:ascii="Arial" w:hAnsi="Arial" w:cs="Arial"/>
+          <w:b/>
+          <w:szCs w:val="22"/>
+          <w:u w:val="single"/>
+        </w:rPr>
+      </w:pPr>
+    </w:p>
+    <w:p>
+      <w:pPr>
+        <w:jc w:val="both"/>
+        <w:rPr>
+          <w:rFonts w:ascii="Arial" w:hAnsi="Arial" w:cs="Arial"/>
+          <w:szCs w:val="22"/>
+        </w:rPr>
+      </w:pPr>
+      <w:r>
+        <w:rPr>
+          <w:rFonts w:ascii="Arial" w:hAnsi="Arial" w:cs="Arial"/>
+          <w:b/>
+          <w:szCs w:val="22"/>
+          <w:u w:val="single"/>
+        </w:rPr>
+        <w:t>Required Text</w:t>
+      </w:r>
+      <w:r>
+        <w:rPr>
+          <w:rFonts w:ascii="Arial" w:hAnsi="Arial" w:cs="Arial"/>
+          <w:b/>
+          <w:szCs w:val="22"/>
+          <w:u w:val="single"/>
+        </w:rPr>
+        <w:t>(</w:t>
+      </w:r>
+      <w:r>
+        <w:rPr>
+          <w:rFonts w:ascii="Arial" w:hAnsi="Arial" w:cs="Arial"/>
+          <w:b/>
+          <w:szCs w:val="22"/>
+          <w:u w:val="single"/>
+        </w:rPr>
+        <w:t>s</w:t>
+      </w:r>
+      <w:r>
+        <w:rPr>
+          <w:rFonts w:ascii="Arial" w:hAnsi="Arial" w:cs="Arial"/>
+          <w:b/>
+          <w:szCs w:val="22"/>
+          <w:u w:val="single"/>
+        </w:rPr>
+        <w:t>)</w:t>
+      </w:r>
+      <w:r>
+        <w:rPr>
+          <w:rFonts w:ascii="Arial" w:hAnsi="Arial" w:cs="Arial"/>
+          <w:b/>
+          <w:szCs w:val="22"/>
+          <w:u w:val="single"/>
+        </w:rPr>
+        <w:t xml:space="preserve"> and Material</w:t>
+      </w:r>
+      <w:r>
+        <w:rPr>
+          <w:rFonts w:ascii="Arial" w:hAnsi="Arial" w:cs="Arial"/>
+          <w:b/>
+          <w:szCs w:val="22"/>
+          <w:u w:val="single"/>
+        </w:rPr>
+        <w:t>(</w:t>
+      </w:r>
+      <w:r>
+        <w:rPr>
+          <w:rFonts w:ascii="Arial" w:hAnsi="Arial" w:cs="Arial"/>
+          <w:b/>
+          <w:szCs w:val="22"/>
+          <w:u w:val="single"/>
+        </w:rPr>
+        <w:t>s</w:t>
+      </w:r>
+      <w:r>
+        <w:rPr>
+          <w:rFonts w:ascii="Arial" w:hAnsi="Arial" w:cs="Arial"/>
+          <w:b/>
+          <w:szCs w:val="22"/>
+          <w:u w:val="single"/>
+        </w:rPr>
+        <w:t>)</w:t>
+      </w:r>
+      <w:r>
+        <w:rPr>
+          <w:rFonts w:ascii="Arial" w:hAnsi="Arial" w:cs="Arial"/>
+          <w:szCs w:val="22"/>
+          <w:u w:val="single"/>
+        </w:rPr>
+        <w:t>:</w:t>
+      </w:r>
+      <w:r>
+        <w:rPr>
+          <w:rFonts w:ascii="Arial" w:hAnsi="Arial" w:cs="Arial"/>
+          <w:szCs w:val="22"/>
         </w:rPr>
         <w:t xml:space="preserve"> </w:t>
+      </w:r>
+    </w:p>
+    <w:p>
+      <w:pPr>
+        <w:pStyle w:val="Subtitle"/>
+        <w:rPr>
+          <w:rFonts w:ascii="Arial" w:hAnsi="Arial" w:cs="Arial"/>
+          <w:b w:val="0"/>
+        </w:rPr>
+      </w:pPr>
+      <w:r>
+        <w:rPr>
+          <w:rFonts w:ascii="Arial" w:hAnsi="Arial" w:cs="Arial"/>
+          <w:b w:val="0"/>
+        </w:rPr>
+        <w:t>Software:</w:t>
+      </w:r>
+    </w:p>
+    <w:p>
+      <w:pPr>
+        <w:pStyle w:val="Subtitle"/>
+        <w:rPr>
+          <w:rFonts w:ascii="Arial" w:hAnsi="Arial" w:cs="Arial"/>
+          <w:b w:val="0"/>
+        </w:rPr>
+      </w:pPr>
+      <w:r>
+        <w:rPr>
+          <w:rFonts w:ascii="Arial" w:hAnsi="Arial" w:cs="Arial"/>
+          <w:b w:val="0"/>
+        </w:rPr>
+        <w:tab/>
+        <w:t>Unity 20</w:t>
+      </w:r>
+      <w:r>
+        <w:rPr>
+          <w:rFonts w:ascii="Arial" w:hAnsi="Arial" w:cs="Arial"/>
+          <w:b w:val="0"/>
+        </w:rPr>
+        <w:t>20</w:t>
+      </w:r>
+      <w:r>
+        <w:rPr>
+          <w:rFonts w:ascii="Arial" w:hAnsi="Arial" w:cs="Arial"/>
+          <w:b w:val="0"/>
+        </w:rPr>
+        <w:t>.</w:t>
+      </w:r>
+      <w:r>
+        <w:rPr>
+          <w:rFonts w:ascii="Arial" w:hAnsi="Arial" w:cs="Arial"/>
+          <w:b w:val="0"/>
+        </w:rPr>
+        <w:t>3</w:t>
+      </w:r>
+      <w:r>
+        <w:rPr>
+          <w:rFonts w:ascii="Arial" w:hAnsi="Arial" w:cs="Arial"/>
+          <w:b w:val="0"/>
+        </w:rPr>
+        <w:t xml:space="preserve"> LTS</w:t>
+      </w:r>
+    </w:p>
+    <w:p>
+      <w:pPr>
+        <w:pStyle w:val="Subtitle"/>
+        <w:rPr>
+          <w:rFonts w:ascii="Arial" w:hAnsi="Arial" w:cs="Arial"/>
+          <w:b w:val="0"/>
+        </w:rPr>
+      </w:pPr>
+      <w:r>
+        <w:rPr>
+          <w:rFonts w:ascii="Arial" w:hAnsi="Arial" w:cs="Arial"/>
+          <w:b w:val="0"/>
+        </w:rPr>
+        <w:tab/>
+        <w:t xml:space="preserve">Photon Unity Networking 2 (Free from Asset Store) </w:t>
+      </w:r>
+    </w:p>
+    <w:p>
+      <w:pPr>
+        <w:pStyle w:val="Subtitle"/>
+        <w:rPr>
+          <w:rFonts w:ascii="Arial" w:hAnsi="Arial" w:cs="Arial"/>
+          <w:b w:val="0"/>
+        </w:rPr>
+      </w:pPr>
+    </w:p>
+    <w:p>
+      <w:pPr>
+        <w:pStyle w:val="Subtitle"/>
+        <w:rPr>
+          <w:rFonts w:ascii="Arial" w:hAnsi="Arial" w:cs="Arial"/>
+          <w:b w:val="0"/>
+        </w:rPr>
+      </w:pPr>
+      <w:r>
+        <w:rPr>
+          <w:rFonts w:ascii="Arial" w:hAnsi="Arial" w:cs="Arial"/>
+          <w:b w:val="0"/>
+        </w:rPr>
+        <w:t xml:space="preserve">Textbook: </w:t>
+      </w:r>
+    </w:p>
+    <w:p>
+      <w:pPr>
+        <w:pStyle w:val="Subtitle"/>
+        <w:rPr>
+          <w:rFonts w:ascii="Arial" w:hAnsi="Arial" w:cs="Arial"/>
+          <w:b w:val="0"/>
+        </w:rPr>
+      </w:pPr>
+      <w:r>
+        <w:rPr>
+          <w:rFonts w:ascii="Arial" w:hAnsi="Arial" w:cs="Arial"/>
+          <w:b w:val="0"/>
+        </w:rPr>
+        <w:tab/>
+        <w:t>Game Programming Patter</w:t>
+      </w:r>
+      <w:r>
+        <w:rPr>
+          <w:rFonts w:ascii="Arial" w:hAnsi="Arial" w:cs="Arial"/>
+          <w:b w:val="0"/>
+        </w:rPr>
+        <w:t>n</w:t>
+      </w:r>
+      <w:r>
+        <w:rPr>
+          <w:rFonts w:ascii="Arial" w:hAnsi="Arial" w:cs="Arial"/>
+          <w:b w:val="0"/>
+        </w:rPr>
+        <w:t>s</w:t>
+      </w:r>
+      <w:r>
+        <w:rPr>
+          <w:rFonts w:ascii="Arial" w:hAnsi="Arial" w:cs="Arial"/>
+          <w:b w:val="0"/>
+        </w:rPr>
+        <w:tab/>
+      </w:r>
+    </w:p>
+    <w:p>
+      <w:pPr>
+        <w:pStyle w:val="Subtitle"/>
+        <w:rPr>
+          <w:rFonts w:ascii="Arial" w:hAnsi="Arial" w:cs="Arial"/>
+          <w:b w:val="0"/>
+        </w:rPr>
+      </w:pPr>
+    </w:p>
+    <w:p>
+      <w:pPr>
+        <w:pStyle w:val="Subtitle"/>
+        <w:rPr>
+          <w:rFonts w:ascii="Arial" w:hAnsi="Arial" w:cs="Arial"/>
+        </w:rPr>
+      </w:pPr>
+      <w:r>
+        <w:rPr>
+          <w:rFonts w:ascii="Arial" w:hAnsi="Arial" w:cs="Arial"/>
+          <w:u w:val="single"/>
+        </w:rPr>
+        <w:t xml:space="preserve">Supplemental </w:t>
+      </w:r>
+      <w:r>
+        <w:rPr>
+          <w:rFonts w:ascii="Arial" w:hAnsi="Arial" w:cs="Arial"/>
+          <w:u w:val="single"/>
+        </w:rPr>
+        <w:t>Text(s)</w:t>
+      </w:r>
+      <w:r>
+        <w:rPr>
+          <w:rFonts w:ascii="Arial" w:hAnsi="Arial" w:cs="Arial"/>
+          <w:u w:val="single"/>
+        </w:rPr>
+        <w:t xml:space="preserve"> </w:t>
+      </w:r>
+      <w:r>
+        <w:rPr>
+          <w:rFonts w:ascii="Arial" w:hAnsi="Arial" w:cs="Arial"/>
+          <w:u w:val="single"/>
+        </w:rPr>
+        <w:t>and</w:t>
+      </w:r>
+      <w:r>
+        <w:rPr>
+          <w:rFonts w:ascii="Arial" w:hAnsi="Arial" w:cs="Arial"/>
+          <w:u w:val="single"/>
+        </w:rPr>
+        <w:t xml:space="preserve"> Material</w:t>
+      </w:r>
+      <w:r>
+        <w:rPr>
+          <w:rFonts w:ascii="Arial" w:hAnsi="Arial" w:cs="Arial"/>
+          <w:u w:val="single"/>
+        </w:rPr>
+        <w:t>(</w:t>
+      </w:r>
+      <w:r>
+        <w:rPr>
+          <w:rFonts w:ascii="Arial" w:hAnsi="Arial" w:cs="Arial"/>
+          <w:u w:val="single"/>
+        </w:rPr>
+        <w:t>s</w:t>
+      </w:r>
+      <w:r>
+        <w:rPr>
+          <w:rFonts w:ascii="Arial" w:hAnsi="Arial" w:cs="Arial"/>
+          <w:u w:val="single"/>
+        </w:rPr>
+        <w:t>)</w:t>
+      </w:r>
+      <w:r>
+        <w:rPr>
+          <w:rFonts w:ascii="Arial" w:hAnsi="Arial" w:cs="Arial"/>
+          <w:u w:val="single"/>
+        </w:rPr>
+        <w:t>:</w:t>
+      </w:r>
+      <w:r>
+        <w:rPr>
+          <w:rFonts w:ascii="Arial" w:hAnsi="Arial" w:cs="Arial"/>
+        </w:rPr>
+        <w:t xml:space="preserve">  </w:t>
+      </w:r>
+    </w:p>
+    <w:p>
+      <w:pPr>
+        <w:pStyle w:val="Subtitle"/>
+        <w:rPr>
+          <w:rFonts w:ascii="Arial" w:hAnsi="Arial" w:cs="Arial"/>
+          <w:b w:val="0"/>
+        </w:rPr>
+      </w:pPr>
+      <w:r>
+        <w:rPr>
+          <w:rFonts w:ascii="Arial" w:hAnsi="Arial" w:cs="Arial"/>
+          <w:b w:val="0"/>
+        </w:rPr>
+        <w:tab/>
+      </w:r>
+    </w:p>
+    <w:p>
+      <w:pPr>
+        <w:pStyle w:val="Subtitle"/>
+        <w:rPr>
+          <w:rFonts w:ascii="Arial" w:hAnsi="Arial" w:cs="Arial"/>
+          <w:b w:val="0"/>
+        </w:rPr>
+      </w:pPr>
+      <w:r>
+        <w:rPr>
+          <w:rFonts w:ascii="Arial" w:hAnsi="Arial" w:cs="Arial"/>
+          <w:b w:val="0"/>
+        </w:rPr>
+        <w:tab/>
+        <w:t>Unity Asset</w:t>
+      </w:r>
+      <w:r>
+        <w:rPr>
+          <w:rFonts w:ascii="Arial" w:hAnsi="Arial" w:cs="Arial"/>
+          <w:b w:val="0"/>
+        </w:rPr>
+        <w:t xml:space="preserve">: located under the </w:t>
+      </w:r>
+      <w:proofErr w:type="gramStart"/>
+      <w:r>
+        <w:rPr>
+          <w:rFonts w:ascii="Arial" w:hAnsi="Arial" w:cs="Arial"/>
+          <w:b w:val="0"/>
+        </w:rPr>
+        <w:t>Admin</w:t>
+      </w:r>
+      <w:proofErr w:type="gramEnd"/>
+      <w:r>
+        <w:rPr>
+          <w:rFonts w:ascii="Arial" w:hAnsi="Arial" w:cs="Arial"/>
+          <w:b w:val="0"/>
+        </w:rPr>
+        <w:t xml:space="preserve"> folder of this courses repository </w:t>
       </w:r>
     </w:p>
     <w:p>
@@ -1282,7 +1285,7 @@
         <w:tab/>
         <w:t xml:space="preserve">Photon Documentation: </w:t>
       </w:r>
-      <w:hyperlink r:id="rId11" w:history="1">
+      <w:hyperlink r:id="rId10" w:history="1">
         <w:r>
           <w:rPr>
             <w:rStyle w:val="Hyperlink"/>
@@ -1545,7 +1548,7 @@
         </w:rPr>
         <w:t xml:space="preserve">If this is your first time using Canvas at CCSNH, please complete the </w:t>
       </w:r>
-      <w:hyperlink r:id="rId12" w:history="1">
+      <w:hyperlink r:id="rId11" w:history="1">
         <w:r>
           <w:rPr>
             <w:rStyle w:val="Hyperlink"/>
@@ -1602,7 +1605,7 @@
         </w:rPr>
         <w:t xml:space="preserve">If you need help navigating this course, explore the Canvas </w:t>
       </w:r>
-      <w:hyperlink r:id="rId13" w:history="1">
+      <w:hyperlink r:id="rId12" w:history="1">
         <w:r>
           <w:rPr>
             <w:rStyle w:val="Hyperlink"/>
@@ -1662,7 +1665,7 @@
                     </pic:cNvPicPr>
                   </pic:nvPicPr>
                   <pic:blipFill>
-                    <a:blip r:embed="rId14" cstate="print">
+                    <a:blip r:embed="rId13" cstate="print">
                       <a:extLst>
                         <a:ext uri="{28A0092B-C50C-407E-A947-70E740481C1C}">
                           <a14:useLocalDpi xmlns:a14="http://schemas.microsoft.com/office/drawing/2010/main" val="0"/>
@@ -1907,27 +1910,7 @@
                 <w:sz w:val="22"/>
                 <w:szCs w:val="22"/>
               </w:rPr>
-              <w:t xml:space="preserve">LECTURE/ </w:t>
-            </w:r>
-            <w:r>
-              <w:rPr>
-                <w:rFonts w:ascii="Calibri" w:hAnsi="Calibri" w:cs="Calibri"/>
-                <w:b/>
-                <w:bCs/>
-                <w:sz w:val="22"/>
-                <w:szCs w:val="22"/>
-              </w:rPr>
-              <w:t>LAB</w:t>
-            </w:r>
-            <w:r>
-              <w:rPr>
-                <w:rFonts w:ascii="Calibri" w:hAnsi="Calibri" w:cs="Calibri"/>
-                <w:b/>
-                <w:bCs/>
-                <w:sz w:val="22"/>
-                <w:szCs w:val="22"/>
-              </w:rPr>
-              <w:t xml:space="preserve"> DATE</w:t>
+              <w:t>LECTURE/ LAB DATE</w:t>
             </w:r>
           </w:p>
         </w:tc>
@@ -2682,15 +2665,7 @@
                 <w:sz w:val="22"/>
                 <w:szCs w:val="22"/>
               </w:rPr>
-              <w:t>Multiplayer Mechanics doc</w:t>
-            </w:r>
-            <w:r>
-              <w:rPr>
-                <w:rFonts w:ascii="Calibri" w:hAnsi="Calibri" w:cs="Calibri"/>
-                <w:sz w:val="22"/>
-                <w:szCs w:val="22"/>
-              </w:rPr>
-              <w:t xml:space="preserve"> assigned</w:t>
+              <w:t>Multiplayer Mechanics doc assigned</w:t>
             </w:r>
           </w:p>
         </w:tc>
@@ -2725,15 +2700,7 @@
                 <w:sz w:val="22"/>
                 <w:szCs w:val="22"/>
               </w:rPr>
-              <w:t>ECS/DOTS</w:t>
-            </w:r>
-            <w:r>
-              <w:rPr>
-                <w:rFonts w:ascii="Calibri" w:hAnsi="Calibri" w:cs="Calibri"/>
-                <w:sz w:val="22"/>
-                <w:szCs w:val="22"/>
-              </w:rPr>
-              <w:t xml:space="preserve"> document due</w:t>
+              <w:t>ECS/DOTS document due</w:t>
             </w:r>
           </w:p>
         </w:tc>
@@ -3286,23 +3253,7 @@
                 <w:sz w:val="22"/>
                 <w:szCs w:val="22"/>
               </w:rPr>
-              <w:t>Team Mechanics –</w:t>
-            </w:r>
-            <w:r>
-              <w:rPr>
-                <w:rFonts w:ascii="Calibri" w:hAnsi="Calibri" w:cs="Calibri"/>
-                <w:sz w:val="22"/>
-                <w:szCs w:val="22"/>
-              </w:rPr>
-              <w:t xml:space="preserve"> </w:t>
-            </w:r>
-            <w:r>
-              <w:rPr>
-                <w:rFonts w:ascii="Calibri" w:hAnsi="Calibri" w:cs="Calibri"/>
-                <w:sz w:val="22"/>
-                <w:szCs w:val="22"/>
-              </w:rPr>
-              <w:t>CTF</w:t>
+              <w:t>Team Mechanics – CTF</w:t>
             </w:r>
           </w:p>
         </w:tc>
@@ -4230,15 +4181,7 @@
                 <w:sz w:val="22"/>
                 <w:szCs w:val="22"/>
               </w:rPr>
-              <w:t>Project Check #</w:t>
-            </w:r>
-            <w:r>
-              <w:rPr>
-                <w:rFonts w:ascii="Calibri" w:hAnsi="Calibri" w:cs="Calibri"/>
-                <w:sz w:val="22"/>
-                <w:szCs w:val="22"/>
-              </w:rPr>
-              <w:t>3</w:t>
+              <w:t>Project Check #3</w:t>
             </w:r>
           </w:p>
         </w:tc>
@@ -5174,7 +5117,7 @@
           <w:b w:val="0"/>
         </w:rPr>
       </w:pPr>
-      <w:hyperlink r:id="rId15" w:history="1">
+      <w:hyperlink r:id="rId14" w:history="1">
         <w:r>
           <w:rPr>
             <w:rStyle w:val="Hyperlink"/>
@@ -5209,7 +5152,7 @@
         </w:rPr>
         <w:t xml:space="preserve">Students should also sign up for alerts to be sent to their email and/or mobile phone.  </w:t>
       </w:r>
-      <w:hyperlink r:id="rId16" w:history="1">
+      <w:hyperlink r:id="rId15" w:history="1">
         <w:r>
           <w:rPr>
             <w:rStyle w:val="Hyperlink"/>
@@ -6884,7 +6827,7 @@
         </w:rPr>
         <w:t xml:space="preserve">efer to the NHTI Grading Policy at: </w:t>
       </w:r>
-      <w:hyperlink r:id="rId17" w:history="1">
+      <w:hyperlink r:id="rId16" w:history="1">
         <w:r>
           <w:rPr>
             <w:rStyle w:val="Hyperlink"/>
@@ -8690,7 +8633,7 @@
         </w:rPr>
         <w:t xml:space="preserve">: </w:t>
       </w:r>
-      <w:hyperlink r:id="rId18" w:history="1">
+      <w:hyperlink r:id="rId17" w:history="1">
         <w:r>
           <w:rPr>
             <w:rStyle w:val="Hyperlink"/>
@@ -8922,9 +8865,9 @@
       </w:r>
     </w:p>
     <w:sectPr>
-      <w:headerReference w:type="even" r:id="rId19"/>
-      <w:headerReference w:type="default" r:id="rId20"/>
-      <w:headerReference w:type="first" r:id="rId21"/>
+      <w:headerReference w:type="even" r:id="rId18"/>
+      <w:headerReference w:type="default" r:id="rId19"/>
+      <w:headerReference w:type="first" r:id="rId20"/>
       <w:pgSz w:w="12240" w:h="15840"/>
       <w:pgMar w:top="720" w:right="720" w:bottom="720" w:left="720" w:header="720" w:footer="720" w:gutter="0"/>
       <w:cols w:space="720"/>
@@ -10797,6 +10740,7 @@
     <w:lsdException w:name="HTML Sample" w:semiHidden="1" w:unhideWhenUsed="1"/>
     <w:lsdException w:name="HTML Typewriter" w:semiHidden="1" w:unhideWhenUsed="1"/>
     <w:lsdException w:name="HTML Variable" w:semiHidden="1" w:unhideWhenUsed="1"/>
+    <w:lsdException w:name="Normal Table" w:semiHidden="1" w:unhideWhenUsed="1"/>
     <w:lsdException w:name="annotation subject" w:semiHidden="1" w:unhideWhenUsed="1"/>
     <w:lsdException w:name="No List" w:semiHidden="1" w:unhideWhenUsed="1"/>
     <w:lsdException w:name="Outline List 1" w:semiHidden="1" w:unhideWhenUsed="1"/>
@@ -10843,8 +10787,10 @@
     <w:lsdException w:name="Table Subtle 2" w:semiHidden="1" w:unhideWhenUsed="1"/>
     <w:lsdException w:name="Table Web 1" w:semiHidden="1" w:unhideWhenUsed="1"/>
     <w:lsdException w:name="Table Web 2" w:semiHidden="1" w:unhideWhenUsed="1"/>
+    <w:lsdException w:name="Table Web 3" w:semiHidden="1" w:unhideWhenUsed="1"/>
     <w:lsdException w:name="Balloon Text" w:semiHidden="1" w:unhideWhenUsed="1"/>
     <w:lsdException w:name="Table Grid" w:uiPriority="59"/>
+    <w:lsdException w:name="Table Theme" w:semiHidden="1" w:unhideWhenUsed="1"/>
     <w:lsdException w:name="Placeholder Text" w:semiHidden="1"/>
     <w:lsdException w:name="No Spacing" w:uiPriority="1" w:qFormat="1"/>
     <w:lsdException w:name="Light Shading" w:uiPriority="60"/>

</xml_diff>

<commit_message>
Updates to 2021 course
</commit_message>
<xml_diff>
--- a/Admin/AGGP225_Fall_2020.docx
+++ b/Admin/AGGP225_Fall_2020.docx
@@ -2529,14 +2529,6 @@
                 <w:szCs w:val="22"/>
               </w:rPr>
             </w:pPr>
-            <w:r>
-              <w:rPr>
-                <w:rFonts w:ascii="Calibri" w:hAnsi="Calibri" w:cs="Calibri"/>
-                <w:sz w:val="22"/>
-                <w:szCs w:val="22"/>
-              </w:rPr>
-              <w:t>Lab 02 due</w:t>
-            </w:r>
           </w:p>
         </w:tc>
       </w:tr>
@@ -2703,6 +2695,24 @@
               <w:t>ECS/DOTS document due</w:t>
             </w:r>
           </w:p>
+          <w:p>
+            <w:pPr>
+              <w:spacing w:line="276" w:lineRule="auto"/>
+              <w:rPr>
+                <w:rFonts w:ascii="Calibri" w:hAnsi="Calibri" w:cs="Calibri"/>
+                <w:sz w:val="22"/>
+                <w:szCs w:val="22"/>
+              </w:rPr>
+            </w:pPr>
+            <w:r>
+              <w:rPr>
+                <w:rFonts w:ascii="Calibri" w:hAnsi="Calibri" w:cs="Calibri"/>
+                <w:sz w:val="22"/>
+                <w:szCs w:val="22"/>
+              </w:rPr>
+              <w:t>Lab 02 due</w:t>
+            </w:r>
+          </w:p>
         </w:tc>
       </w:tr>
       <w:tr>
@@ -2841,14 +2851,6 @@
                 <w:szCs w:val="22"/>
               </w:rPr>
             </w:pPr>
-            <w:r>
-              <w:rPr>
-                <w:rFonts w:ascii="Calibri" w:hAnsi="Calibri" w:cs="Calibri"/>
-                <w:sz w:val="22"/>
-                <w:szCs w:val="22"/>
-              </w:rPr>
-              <w:t>Lab 03 due</w:t>
-            </w:r>
           </w:p>
         </w:tc>
       </w:tr>
@@ -2994,7 +2996,7 @@
                 <w:sz w:val="22"/>
                 <w:szCs w:val="22"/>
               </w:rPr>
-              <w:t>Lab 04 due</w:t>
+              <w:t>Lab 03 due</w:t>
             </w:r>
           </w:p>
         </w:tc>
@@ -3141,7 +3143,7 @@
                 <w:sz w:val="22"/>
                 <w:szCs w:val="22"/>
               </w:rPr>
-              <w:t>Lab 05</w:t>
+              <w:t>Lab 04 due</w:t>
             </w:r>
           </w:p>
         </w:tc>
@@ -3288,6 +3290,24 @@
                 <w:sz w:val="22"/>
                 <w:szCs w:val="22"/>
               </w:rPr>
+              <w:t>Lab 05</w:t>
+            </w:r>
+          </w:p>
+          <w:p>
+            <w:pPr>
+              <w:spacing w:line="276" w:lineRule="auto"/>
+              <w:rPr>
+                <w:rFonts w:ascii="Calibri" w:hAnsi="Calibri" w:cs="Calibri"/>
+                <w:sz w:val="22"/>
+                <w:szCs w:val="22"/>
+              </w:rPr>
+            </w:pPr>
+            <w:r>
+              <w:rPr>
+                <w:rFonts w:ascii="Calibri" w:hAnsi="Calibri" w:cs="Calibri"/>
+                <w:sz w:val="22"/>
+                <w:szCs w:val="22"/>
+              </w:rPr>
               <w:t>Multiplayer Mechanics document due</w:t>
             </w:r>
           </w:p>
@@ -3429,14 +3449,6 @@
                 <w:szCs w:val="22"/>
               </w:rPr>
             </w:pPr>
-            <w:r>
-              <w:rPr>
-                <w:rFonts w:ascii="Calibri" w:hAnsi="Calibri" w:cs="Calibri"/>
-                <w:sz w:val="22"/>
-                <w:szCs w:val="22"/>
-              </w:rPr>
-              <w:t>Lab 06</w:t>
-            </w:r>
           </w:p>
         </w:tc>
       </w:tr>
@@ -3582,7 +3594,7 @@
                 <w:sz w:val="22"/>
                 <w:szCs w:val="22"/>
               </w:rPr>
-              <w:t>Lab 07 due</w:t>
+              <w:t>Lab 06</w:t>
             </w:r>
           </w:p>
           <w:p>

</xml_diff>